<commit_message>
Add-Agregado de separación de roles para poster científico, material de apoyo y subir trabajo práctico 11 a repositorio
</commit_message>
<xml_diff>
--- a/EstructuraEquipo.docx
+++ b/EstructuraEquipo.docx
@@ -1,10 +1,10 @@
 
 <file path=word/document.xml><?xml version="1.0" encoding="utf-8"?>
-<w:document xmlns:wpc="http://schemas.microsoft.com/office/word/2010/wordprocessingCanvas" xmlns:cx="http://schemas.microsoft.com/office/drawing/2014/chartex" xmlns:cx1="http://schemas.microsoft.com/office/drawing/2015/9/8/chartex" xmlns:cx2="http://schemas.microsoft.com/office/drawing/2015/10/21/chartex" xmlns:cx3="http://schemas.microsoft.com/office/drawing/2016/5/9/chartex" xmlns:cx4="http://schemas.microsoft.com/office/drawing/2016/5/10/chartex" xmlns:cx5="http://schemas.microsoft.com/office/drawing/2016/5/11/chartex" xmlns:cx6="http://schemas.microsoft.com/office/drawing/2016/5/12/chartex" xmlns:cx7="http://schemas.microsoft.com/office/drawing/2016/5/13/chartex" xmlns:cx8="http://schemas.microsoft.com/office/drawing/2016/5/14/chartex" xmlns:mc="http://schemas.openxmlformats.org/markup-compatibility/2006" xmlns:aink="http://schemas.microsoft.com/office/drawing/2016/ink" xmlns:am3d="http://schemas.microsoft.com/office/drawing/2017/model3d" xmlns:o="urn:schemas-microsoft-com:office:office" xmlns:oel="http://schemas.microsoft.com/office/2019/extlst" xmlns:r="http://schemas.openxmlformats.org/officeDocument/2006/relationships" xmlns:m="http://schemas.openxmlformats.org/officeDocument/2006/math" xmlns:v="urn:schemas-microsoft-com:vml" xmlns:wp14="http://schemas.microsoft.com/office/word/2010/wordprocessingDrawing" xmlns:wp="http://schemas.openxmlformats.org/drawingml/2006/wordprocessingDrawing" xmlns:w10="urn:schemas-microsoft-com:office:word" xmlns:w="http://schemas.openxmlformats.org/wordprocessingml/2006/main" xmlns:w14="http://schemas.microsoft.com/office/word/2010/wordml" xmlns:w15="http://schemas.microsoft.com/office/word/2012/wordml" xmlns:w16cex="http://schemas.microsoft.com/office/word/2018/wordml/cex" xmlns:w16cid="http://schemas.microsoft.com/office/word/2016/wordml/cid" xmlns:w16="http://schemas.microsoft.com/office/word/2018/wordml" xmlns:w16du="http://schemas.microsoft.com/office/word/2023/wordml/word16du" xmlns:w16sdtdh="http://schemas.microsoft.com/office/word/2020/wordml/sdtdatahash" xmlns:w16se="http://schemas.microsoft.com/office/word/2015/wordml/symex" xmlns:wpg="http://schemas.microsoft.com/office/word/2010/wordprocessingGroup" xmlns:wpi="http://schemas.microsoft.com/office/word/2010/wordprocessingInk" xmlns:wne="http://schemas.microsoft.com/office/word/2006/wordml" xmlns:wps="http://schemas.microsoft.com/office/word/2010/wordprocessingShape" mc:Ignorable="w14 w15 w16se w16cid w16 w16cex w16sdtdh w16du wp14">
+<w:document xmlns:wpc="http://schemas.microsoft.com/office/word/2010/wordprocessingCanvas" xmlns:cx="http://schemas.microsoft.com/office/drawing/2014/chartex" xmlns:cx1="http://schemas.microsoft.com/office/drawing/2015/9/8/chartex" xmlns:cx2="http://schemas.microsoft.com/office/drawing/2015/10/21/chartex" xmlns:cx3="http://schemas.microsoft.com/office/drawing/2016/5/9/chartex" xmlns:cx4="http://schemas.microsoft.com/office/drawing/2016/5/10/chartex" xmlns:cx5="http://schemas.microsoft.com/office/drawing/2016/5/11/chartex" xmlns:cx6="http://schemas.microsoft.com/office/drawing/2016/5/12/chartex" xmlns:cx7="http://schemas.microsoft.com/office/drawing/2016/5/13/chartex" xmlns:cx8="http://schemas.microsoft.com/office/drawing/2016/5/14/chartex" xmlns:mc="http://schemas.openxmlformats.org/markup-compatibility/2006" xmlns:aink="http://schemas.microsoft.com/office/drawing/2016/ink" xmlns:am3d="http://schemas.microsoft.com/office/drawing/2017/model3d" xmlns:o="urn:schemas-microsoft-com:office:office" xmlns:r="http://schemas.openxmlformats.org/officeDocument/2006/relationships" xmlns:m="http://schemas.openxmlformats.org/officeDocument/2006/math" xmlns:v="urn:schemas-microsoft-com:vml" xmlns:wp14="http://schemas.microsoft.com/office/word/2010/wordprocessingDrawing" xmlns:wp="http://schemas.openxmlformats.org/drawingml/2006/wordprocessingDrawing" xmlns:w10="urn:schemas-microsoft-com:office:word" xmlns:w="http://schemas.openxmlformats.org/wordprocessingml/2006/main" xmlns:w14="http://schemas.microsoft.com/office/word/2010/wordml" xmlns:w15="http://schemas.microsoft.com/office/word/2012/wordml" xmlns:w16cex="http://schemas.microsoft.com/office/word/2018/wordml/cex" xmlns:w16cid="http://schemas.microsoft.com/office/word/2016/wordml/cid" xmlns:w16="http://schemas.microsoft.com/office/word/2018/wordml" xmlns:w16sdtdh="http://schemas.microsoft.com/office/word/2020/wordml/sdtdatahash" xmlns:w16se="http://schemas.microsoft.com/office/word/2015/wordml/symex" xmlns:wpg="http://schemas.microsoft.com/office/word/2010/wordprocessingGroup" xmlns:wpi="http://schemas.microsoft.com/office/word/2010/wordprocessingInk" xmlns:wne="http://schemas.microsoft.com/office/word/2006/wordml" xmlns:wps="http://schemas.microsoft.com/office/word/2010/wordprocessingShape" mc:Ignorable="w14 w15 w16se w16cid w16 w16cex w16sdtdh wp14">
   <w:body>
     <w:tbl>
       <w:tblPr>
-        <w:tblStyle w:val="TableGrid"/>
+        <w:tblStyle w:val="Tablaconcuadrcula"/>
         <w:tblW w:w="0" w:type="auto"/>
         <w:tblLook w:val="04A0" w:firstRow="1" w:lastRow="0" w:firstColumn="1" w:lastColumn="0" w:noHBand="0" w:noVBand="1"/>
       </w:tblPr>
@@ -117,13 +117,45 @@
           <w:tcPr>
             <w:tcW w:w="2913" w:type="dxa"/>
           </w:tcPr>
-          <w:p/>
-        </w:tc>
-        <w:tc>
-          <w:tcPr>
-            <w:tcW w:w="3257" w:type="dxa"/>
-          </w:tcPr>
-          <w:p/>
+          <w:p>
+            <w:pPr>
+              <w:rPr>
+                <w:lang w:val="es-AR"/>
+              </w:rPr>
+            </w:pPr>
+            <w:r>
+              <w:rPr>
+                <w:lang w:val="es-AR"/>
+              </w:rPr>
+              <w:t>Escritura de preguntas sobre US</w:t>
+            </w:r>
+            <w:r>
+              <w:rPr>
+                <w:lang w:val="es-AR"/>
+              </w:rPr>
+              <w:t>/</w:t>
+            </w:r>
+            <w:proofErr w:type="spellStart"/>
+            <w:r>
+              <w:rPr>
+                <w:lang w:val="es-AR"/>
+              </w:rPr>
+              <w:t>Testing</w:t>
+            </w:r>
+            <w:proofErr w:type="spellEnd"/>
+          </w:p>
+        </w:tc>
+        <w:tc>
+          <w:tcPr>
+            <w:tcW w:w="3257" w:type="dxa"/>
+          </w:tcPr>
+          <w:p>
+            <w:pPr>
+              <w:rPr>
+                <w:lang w:val="es-AR"/>
+              </w:rPr>
+            </w:pPr>
+          </w:p>
         </w:tc>
       </w:tr>
       <w:tr>
@@ -135,7 +167,13 @@
             <w:tcW w:w="3257" w:type="dxa"/>
             <w:vMerge/>
           </w:tcPr>
-          <w:p/>
+          <w:p>
+            <w:pPr>
+              <w:rPr>
+                <w:lang w:val="es-AR"/>
+              </w:rPr>
+            </w:pPr>
+          </w:p>
         </w:tc>
         <w:tc>
           <w:tcPr>
@@ -151,13 +189,31 @@
           <w:tcPr>
             <w:tcW w:w="2913" w:type="dxa"/>
           </w:tcPr>
-          <w:p/>
-        </w:tc>
-        <w:tc>
-          <w:tcPr>
-            <w:tcW w:w="3257" w:type="dxa"/>
-          </w:tcPr>
-          <w:p/>
+          <w:p>
+            <w:pPr>
+              <w:rPr>
+                <w:lang w:val="es-AR"/>
+              </w:rPr>
+            </w:pPr>
+            <w:r>
+              <w:rPr>
+                <w:lang w:val="es-AR"/>
+              </w:rPr>
+              <w:t>Escritura de preguntas sobre US</w:t>
+            </w:r>
+          </w:p>
+        </w:tc>
+        <w:tc>
+          <w:tcPr>
+            <w:tcW w:w="3257" w:type="dxa"/>
+          </w:tcPr>
+          <w:p>
+            <w:pPr>
+              <w:rPr>
+                <w:lang w:val="es-AR"/>
+              </w:rPr>
+            </w:pPr>
+          </w:p>
         </w:tc>
       </w:tr>
       <w:tr>
@@ -169,7 +225,13 @@
             <w:tcW w:w="3257" w:type="dxa"/>
             <w:vMerge/>
           </w:tcPr>
-          <w:p/>
+          <w:p>
+            <w:pPr>
+              <w:rPr>
+                <w:lang w:val="es-AR"/>
+              </w:rPr>
+            </w:pPr>
+          </w:p>
         </w:tc>
         <w:tc>
           <w:tcPr>
@@ -185,7 +247,11 @@
           <w:tcPr>
             <w:tcW w:w="2913" w:type="dxa"/>
           </w:tcPr>
-          <w:p/>
+          <w:p>
+            <w:r>
+              <w:t>Testing</w:t>
+            </w:r>
+          </w:p>
         </w:tc>
         <w:tc>
           <w:tcPr>
@@ -219,7 +285,11 @@
           <w:tcPr>
             <w:tcW w:w="2913" w:type="dxa"/>
           </w:tcPr>
-          <w:p/>
+          <w:p>
+            <w:r>
+              <w:t>Testing</w:t>
+            </w:r>
+          </w:p>
         </w:tc>
         <w:tc>
           <w:tcPr>
@@ -253,7 +323,16 @@
           <w:tcPr>
             <w:tcW w:w="2913" w:type="dxa"/>
           </w:tcPr>
-          <w:p/>
+          <w:p>
+            <w:proofErr w:type="spellStart"/>
+            <w:r>
+              <w:t>Programador</w:t>
+            </w:r>
+            <w:proofErr w:type="spellEnd"/>
+            <w:r>
+              <w:t xml:space="preserve"> Frontend</w:t>
+            </w:r>
+          </w:p>
         </w:tc>
         <w:tc>
           <w:tcPr>
@@ -287,7 +366,16 @@
           <w:tcPr>
             <w:tcW w:w="2913" w:type="dxa"/>
           </w:tcPr>
-          <w:p/>
+          <w:p>
+            <w:proofErr w:type="spellStart"/>
+            <w:r>
+              <w:t>Programador</w:t>
+            </w:r>
+            <w:proofErr w:type="spellEnd"/>
+            <w:r>
+              <w:t xml:space="preserve"> Backend</w:t>
+            </w:r>
+          </w:p>
         </w:tc>
         <w:tc>
           <w:tcPr>
@@ -321,7 +409,487 @@
           <w:tcPr>
             <w:tcW w:w="2913" w:type="dxa"/>
           </w:tcPr>
+          <w:p>
+            <w:pPr>
+              <w:rPr>
+                <w:lang w:val="es-AR"/>
+              </w:rPr>
+            </w:pPr>
+            <w:r>
+              <w:rPr>
+                <w:lang w:val="es-AR"/>
+              </w:rPr>
+              <w:t>Escritura de preguntas sobre US</w:t>
+            </w:r>
+          </w:p>
+        </w:tc>
+        <w:tc>
+          <w:tcPr>
+            <w:tcW w:w="3257" w:type="dxa"/>
+          </w:tcPr>
+          <w:p>
+            <w:pPr>
+              <w:rPr>
+                <w:lang w:val="es-AR"/>
+              </w:rPr>
+            </w:pPr>
+          </w:p>
+        </w:tc>
+      </w:tr>
+    </w:tbl>
+    <w:p>
+      <w:pPr>
+        <w:rPr>
+          <w:lang w:val="es-AR"/>
+        </w:rPr>
+      </w:pPr>
+    </w:p>
+    <w:tbl>
+      <w:tblPr>
+        <w:tblStyle w:val="Tablaconcuadrcula"/>
+        <w:tblW w:w="0" w:type="auto"/>
+        <w:tblLook w:val="04A0" w:firstRow="1" w:lastRow="0" w:firstColumn="1" w:lastColumn="0" w:noHBand="0" w:noVBand="1"/>
+      </w:tblPr>
+      <w:tblGrid>
+        <w:gridCol w:w="3257"/>
+        <w:gridCol w:w="3601"/>
+        <w:gridCol w:w="2913"/>
+        <w:gridCol w:w="3257"/>
+      </w:tblGrid>
+      <w:tr>
+        <w:trPr>
+          <w:trHeight w:val="575"/>
+        </w:trPr>
+        <w:tc>
+          <w:tcPr>
+            <w:tcW w:w="3257" w:type="dxa"/>
+          </w:tcPr>
+          <w:p>
+            <w:r>
+              <w:t>TRABAJO</w:t>
+            </w:r>
+          </w:p>
+        </w:tc>
+        <w:tc>
+          <w:tcPr>
+            <w:tcW w:w="3601" w:type="dxa"/>
+          </w:tcPr>
+          <w:p>
+            <w:r>
+              <w:t>INTEGRANTE (ALIAS)</w:t>
+            </w:r>
+          </w:p>
+        </w:tc>
+        <w:tc>
+          <w:tcPr>
+            <w:tcW w:w="2913" w:type="dxa"/>
+          </w:tcPr>
+          <w:p>
+            <w:r>
+              <w:t>ROL - ROLES</w:t>
+            </w:r>
+          </w:p>
+        </w:tc>
+        <w:tc>
+          <w:tcPr>
+            <w:tcW w:w="3257" w:type="dxa"/>
+          </w:tcPr>
+          <w:p>
+            <w:r>
+              <w:t>TAREAS</w:t>
+            </w:r>
+          </w:p>
+        </w:tc>
+      </w:tr>
+      <w:tr>
+        <w:trPr>
+          <w:trHeight w:val="575"/>
+        </w:trPr>
+        <w:tc>
+          <w:tcPr>
+            <w:tcW w:w="3257" w:type="dxa"/>
+            <w:vMerge w:val="restart"/>
+          </w:tcPr>
+          <w:p>
+            <w:pPr>
+              <w:spacing w:line="720" w:lineRule="auto"/>
+              <w:jc w:val="center"/>
+              <w:rPr>
+                <w:i/>
+                <w:iCs/>
+                <w:sz w:val="48"/>
+                <w:szCs w:val="48"/>
+              </w:rPr>
+            </w:pPr>
+          </w:p>
+          <w:p>
+            <w:pPr>
+              <w:spacing w:line="600" w:lineRule="auto"/>
+              <w:jc w:val="center"/>
+              <w:rPr>
+                <w:i/>
+                <w:iCs/>
+              </w:rPr>
+            </w:pPr>
+            <w:r>
+              <w:rPr>
+                <w:i/>
+                <w:iCs/>
+                <w:sz w:val="44"/>
+                <w:szCs w:val="44"/>
+              </w:rPr>
+              <w:t>TP</w:t>
+            </w:r>
+            <w:r>
+              <w:rPr>
+                <w:i/>
+                <w:iCs/>
+                <w:sz w:val="44"/>
+                <w:szCs w:val="44"/>
+              </w:rPr>
+              <w:t xml:space="preserve"> Conceptual</w:t>
+            </w:r>
+            <w:r>
+              <w:rPr>
+                <w:i/>
+                <w:iCs/>
+                <w:sz w:val="40"/>
+                <w:szCs w:val="40"/>
+              </w:rPr>
+              <w:t xml:space="preserve"> </w:t>
+            </w:r>
+            <w:r>
+              <w:rPr>
+                <w:i/>
+                <w:iCs/>
+                <w:sz w:val="44"/>
+                <w:szCs w:val="44"/>
+              </w:rPr>
+              <w:t>1</w:t>
+            </w:r>
+            <w:r>
+              <w:rPr>
+                <w:i/>
+                <w:iCs/>
+                <w:sz w:val="44"/>
+                <w:szCs w:val="44"/>
+              </w:rPr>
+              <w:br/>
+            </w:r>
+            <w:r>
+              <w:rPr>
+                <w:i/>
+                <w:iCs/>
+                <w:sz w:val="48"/>
+                <w:szCs w:val="48"/>
+              </w:rPr>
+              <w:lastRenderedPageBreak/>
+              <w:t xml:space="preserve"> </w:t>
+            </w:r>
+          </w:p>
+        </w:tc>
+        <w:tc>
+          <w:tcPr>
+            <w:tcW w:w="3601" w:type="dxa"/>
+          </w:tcPr>
+          <w:p>
+            <w:r>
+              <w:lastRenderedPageBreak/>
+              <w:t>IRIL, ROCCO MACIEL (ROCCO)</w:t>
+            </w:r>
+          </w:p>
+        </w:tc>
+        <w:tc>
+          <w:tcPr>
+            <w:tcW w:w="2913" w:type="dxa"/>
+          </w:tcPr>
+          <w:p>
+            <w:proofErr w:type="spellStart"/>
+            <w:r>
+              <w:t>Elaborador</w:t>
+            </w:r>
+            <w:proofErr w:type="spellEnd"/>
+            <w:r>
+              <w:t xml:space="preserve">/A </w:t>
+            </w:r>
+            <w:proofErr w:type="spellStart"/>
+            <w:r>
+              <w:t>definir</w:t>
+            </w:r>
+            <w:proofErr w:type="spellEnd"/>
+            <w:r>
+              <w:t xml:space="preserve"> </w:t>
+            </w:r>
+            <w:proofErr w:type="spellStart"/>
+            <w:r>
+              <w:t>orador</w:t>
+            </w:r>
+            <w:proofErr w:type="spellEnd"/>
+          </w:p>
+        </w:tc>
+        <w:tc>
+          <w:tcPr>
+            <w:tcW w:w="3257" w:type="dxa"/>
+          </w:tcPr>
+          <w:p>
+            <w:proofErr w:type="spellStart"/>
+            <w:r>
+              <w:t>Investigación</w:t>
+            </w:r>
+            <w:proofErr w:type="spellEnd"/>
+            <w:r>
+              <w:t xml:space="preserve"> </w:t>
+            </w:r>
+            <w:proofErr w:type="spellStart"/>
+            <w:r>
+              <w:t>realización</w:t>
+            </w:r>
+            <w:proofErr w:type="spellEnd"/>
+            <w:r>
+              <w:t xml:space="preserve"> poster </w:t>
+            </w:r>
+            <w:proofErr w:type="spellStart"/>
+            <w:r>
+              <w:t>científico</w:t>
+            </w:r>
+            <w:proofErr w:type="spellEnd"/>
+          </w:p>
+        </w:tc>
+      </w:tr>
+      <w:tr>
+        <w:trPr>
+          <w:trHeight w:val="601"/>
+        </w:trPr>
+        <w:tc>
+          <w:tcPr>
+            <w:tcW w:w="3257" w:type="dxa"/>
+            <w:vMerge/>
+          </w:tcPr>
           <w:p/>
+        </w:tc>
+        <w:tc>
+          <w:tcPr>
+            <w:tcW w:w="3601" w:type="dxa"/>
+          </w:tcPr>
+          <w:p>
+            <w:r>
+              <w:t>ZABALA, FEDERICA EMILIA (FEDU)</w:t>
+            </w:r>
+          </w:p>
+        </w:tc>
+        <w:tc>
+          <w:tcPr>
+            <w:tcW w:w="2913" w:type="dxa"/>
+          </w:tcPr>
+          <w:p>
+            <w:proofErr w:type="spellStart"/>
+            <w:r>
+              <w:t>Elaborador</w:t>
+            </w:r>
+            <w:r>
+              <w:t>a</w:t>
+            </w:r>
+            <w:proofErr w:type="spellEnd"/>
+            <w:r>
+              <w:t xml:space="preserve">/A </w:t>
+            </w:r>
+            <w:proofErr w:type="spellStart"/>
+            <w:r>
+              <w:t>defin</w:t>
+            </w:r>
+            <w:r>
+              <w:t>i</w:t>
+            </w:r>
+            <w:r>
+              <w:t>r</w:t>
+            </w:r>
+            <w:proofErr w:type="spellEnd"/>
+            <w:r>
+              <w:t xml:space="preserve"> </w:t>
+            </w:r>
+            <w:proofErr w:type="spellStart"/>
+            <w:r>
+              <w:t>orador</w:t>
+            </w:r>
+            <w:r>
+              <w:t>a</w:t>
+            </w:r>
+            <w:proofErr w:type="spellEnd"/>
+          </w:p>
+        </w:tc>
+        <w:tc>
+          <w:tcPr>
+            <w:tcW w:w="3257" w:type="dxa"/>
+          </w:tcPr>
+          <w:p/>
+        </w:tc>
+      </w:tr>
+      <w:tr>
+        <w:trPr>
+          <w:trHeight w:val="575"/>
+        </w:trPr>
+        <w:tc>
+          <w:tcPr>
+            <w:tcW w:w="3257" w:type="dxa"/>
+            <w:vMerge/>
+          </w:tcPr>
+          <w:p/>
+        </w:tc>
+        <w:tc>
+          <w:tcPr>
+            <w:tcW w:w="3601" w:type="dxa"/>
+          </w:tcPr>
+          <w:p>
+            <w:r>
+              <w:t>DINIA, JORGE HASSAN (HASBULAH-HASBU)</w:t>
+            </w:r>
+          </w:p>
+        </w:tc>
+        <w:tc>
+          <w:tcPr>
+            <w:tcW w:w="2913" w:type="dxa"/>
+          </w:tcPr>
+          <w:p>
+            <w:proofErr w:type="spellStart"/>
+            <w:r>
+              <w:t>Elaborador</w:t>
+            </w:r>
+            <w:proofErr w:type="spellEnd"/>
+            <w:r>
+              <w:t xml:space="preserve">/A </w:t>
+            </w:r>
+            <w:proofErr w:type="spellStart"/>
+            <w:r>
+              <w:t>definir</w:t>
+            </w:r>
+            <w:proofErr w:type="spellEnd"/>
+            <w:r>
+              <w:t xml:space="preserve"> </w:t>
+            </w:r>
+            <w:proofErr w:type="spellStart"/>
+            <w:r>
+              <w:t>orador</w:t>
+            </w:r>
+            <w:proofErr w:type="spellEnd"/>
+          </w:p>
+        </w:tc>
+        <w:tc>
+          <w:tcPr>
+            <w:tcW w:w="3257" w:type="dxa"/>
+          </w:tcPr>
+          <w:p/>
+        </w:tc>
+      </w:tr>
+      <w:tr>
+        <w:trPr>
+          <w:trHeight w:val="575"/>
+        </w:trPr>
+        <w:tc>
+          <w:tcPr>
+            <w:tcW w:w="3257" w:type="dxa"/>
+            <w:vMerge/>
+          </w:tcPr>
+          <w:p/>
+        </w:tc>
+        <w:tc>
+          <w:tcPr>
+            <w:tcW w:w="3601" w:type="dxa"/>
+          </w:tcPr>
+          <w:p>
+            <w:r>
+              <w:t>LIMA, NICOLÁS (LIMON)</w:t>
+            </w:r>
+          </w:p>
+        </w:tc>
+        <w:tc>
+          <w:tcPr>
+            <w:tcW w:w="2913" w:type="dxa"/>
+          </w:tcPr>
+          <w:p>
+            <w:proofErr w:type="spellStart"/>
+            <w:r>
+              <w:t>Elaborador</w:t>
+            </w:r>
+            <w:proofErr w:type="spellEnd"/>
+            <w:r>
+              <w:t xml:space="preserve">/A </w:t>
+            </w:r>
+            <w:proofErr w:type="spellStart"/>
+            <w:r>
+              <w:t>definir</w:t>
+            </w:r>
+            <w:proofErr w:type="spellEnd"/>
+            <w:r>
+              <w:t xml:space="preserve"> </w:t>
+            </w:r>
+            <w:proofErr w:type="spellStart"/>
+            <w:r>
+              <w:t>orador</w:t>
+            </w:r>
+            <w:proofErr w:type="spellEnd"/>
+          </w:p>
+        </w:tc>
+        <w:tc>
+          <w:tcPr>
+            <w:tcW w:w="3257" w:type="dxa"/>
+          </w:tcPr>
+          <w:p/>
+        </w:tc>
+      </w:tr>
+      <w:tr>
+        <w:trPr>
+          <w:trHeight w:val="575"/>
+        </w:trPr>
+        <w:tc>
+          <w:tcPr>
+            <w:tcW w:w="3257" w:type="dxa"/>
+            <w:vMerge/>
+          </w:tcPr>
+          <w:p/>
+        </w:tc>
+        <w:tc>
+          <w:tcPr>
+            <w:tcW w:w="3601" w:type="dxa"/>
+          </w:tcPr>
+          <w:p>
+            <w:r>
+              <w:t>RAMONDA, JOAQUIN ANTONIO (REIMOND)</w:t>
+            </w:r>
+          </w:p>
+        </w:tc>
+        <w:tc>
+          <w:tcPr>
+            <w:tcW w:w="2913" w:type="dxa"/>
+          </w:tcPr>
+          <w:p>
+            <w:proofErr w:type="spellStart"/>
+            <w:r>
+              <w:t>Elaborador</w:t>
+            </w:r>
+            <w:proofErr w:type="spellEnd"/>
+            <w:r>
+              <w:t xml:space="preserve">/A </w:t>
+            </w:r>
+            <w:proofErr w:type="spellStart"/>
+            <w:r>
+              <w:t>defin</w:t>
+            </w:r>
+            <w:r>
+              <w:t>i</w:t>
+            </w:r>
+            <w:r>
+              <w:t>r</w:t>
+            </w:r>
+            <w:proofErr w:type="spellEnd"/>
+            <w:r>
+              <w:t xml:space="preserve"> </w:t>
+            </w:r>
+            <w:proofErr w:type="spellStart"/>
+            <w:r>
+              <w:t>orador</w:t>
+            </w:r>
+            <w:proofErr w:type="spellEnd"/>
+          </w:p>
         </w:tc>
         <w:tc>
           <w:tcPr>
@@ -343,7 +911,7 @@
 </file>
 
 <file path=word/styles.xml><?xml version="1.0" encoding="utf-8"?>
-<w:styles xmlns:mc="http://schemas.openxmlformats.org/markup-compatibility/2006" xmlns:r="http://schemas.openxmlformats.org/officeDocument/2006/relationships" xmlns:w="http://schemas.openxmlformats.org/wordprocessingml/2006/main" xmlns:w14="http://schemas.microsoft.com/office/word/2010/wordml" xmlns:w15="http://schemas.microsoft.com/office/word/2012/wordml" xmlns:w16cex="http://schemas.microsoft.com/office/word/2018/wordml/cex" xmlns:w16cid="http://schemas.microsoft.com/office/word/2016/wordml/cid" xmlns:w16="http://schemas.microsoft.com/office/word/2018/wordml" xmlns:w16du="http://schemas.microsoft.com/office/word/2023/wordml/word16du" xmlns:w16sdtdh="http://schemas.microsoft.com/office/word/2020/wordml/sdtdatahash" xmlns:w16se="http://schemas.microsoft.com/office/word/2015/wordml/symex" mc:Ignorable="w14 w15 w16se w16cid w16 w16cex w16sdtdh w16du">
+<w:styles xmlns:mc="http://schemas.openxmlformats.org/markup-compatibility/2006" xmlns:r="http://schemas.openxmlformats.org/officeDocument/2006/relationships" xmlns:w="http://schemas.openxmlformats.org/wordprocessingml/2006/main" xmlns:w14="http://schemas.microsoft.com/office/word/2010/wordml" xmlns:w15="http://schemas.microsoft.com/office/word/2012/wordml" xmlns:w16cex="http://schemas.microsoft.com/office/word/2018/wordml/cex" xmlns:w16cid="http://schemas.microsoft.com/office/word/2016/wordml/cid" xmlns:w16="http://schemas.microsoft.com/office/word/2018/wordml" xmlns:w16sdtdh="http://schemas.microsoft.com/office/word/2020/wordml/sdtdatahash" xmlns:w16se="http://schemas.microsoft.com/office/word/2015/wordml/symex" mc:Ignorable="w14 w15 w16se w16cid w16 w16cex w16sdtdh">
   <w:docDefaults>
     <w:rPrDefault>
       <w:rPr>
@@ -743,11 +1311,11 @@
     <w:name w:val="Normal"/>
     <w:qFormat/>
   </w:style>
-  <w:style w:type="paragraph" w:styleId="Heading1">
+  <w:style w:type="paragraph" w:styleId="Ttulo1">
     <w:name w:val="heading 1"/>
     <w:basedOn w:val="Normal"/>
     <w:next w:val="Normal"/>
-    <w:link w:val="Heading1Char"/>
+    <w:link w:val="Ttulo1Car"/>
     <w:uiPriority w:val="9"/>
     <w:qFormat/>
     <w:rsid w:val="00A661D9"/>
@@ -764,11 +1332,11 @@
       <w:szCs w:val="40"/>
     </w:rPr>
   </w:style>
-  <w:style w:type="paragraph" w:styleId="Heading2">
+  <w:style w:type="paragraph" w:styleId="Ttulo2">
     <w:name w:val="heading 2"/>
     <w:basedOn w:val="Normal"/>
     <w:next w:val="Normal"/>
-    <w:link w:val="Heading2Char"/>
+    <w:link w:val="Ttulo2Car"/>
     <w:uiPriority w:val="9"/>
     <w:semiHidden/>
     <w:unhideWhenUsed/>
@@ -787,11 +1355,11 @@
       <w:szCs w:val="32"/>
     </w:rPr>
   </w:style>
-  <w:style w:type="paragraph" w:styleId="Heading3">
+  <w:style w:type="paragraph" w:styleId="Ttulo3">
     <w:name w:val="heading 3"/>
     <w:basedOn w:val="Normal"/>
     <w:next w:val="Normal"/>
-    <w:link w:val="Heading3Char"/>
+    <w:link w:val="Ttulo3Car"/>
     <w:uiPriority w:val="9"/>
     <w:semiHidden/>
     <w:unhideWhenUsed/>
@@ -810,11 +1378,11 @@
       <w:szCs w:val="28"/>
     </w:rPr>
   </w:style>
-  <w:style w:type="paragraph" w:styleId="Heading4">
+  <w:style w:type="paragraph" w:styleId="Ttulo4">
     <w:name w:val="heading 4"/>
     <w:basedOn w:val="Normal"/>
     <w:next w:val="Normal"/>
-    <w:link w:val="Heading4Char"/>
+    <w:link w:val="Ttulo4Car"/>
     <w:uiPriority w:val="9"/>
     <w:semiHidden/>
     <w:unhideWhenUsed/>
@@ -833,11 +1401,11 @@
       <w:color w:val="0F4761" w:themeColor="accent1" w:themeShade="BF"/>
     </w:rPr>
   </w:style>
-  <w:style w:type="paragraph" w:styleId="Heading5">
+  <w:style w:type="paragraph" w:styleId="Ttulo5">
     <w:name w:val="heading 5"/>
     <w:basedOn w:val="Normal"/>
     <w:next w:val="Normal"/>
-    <w:link w:val="Heading5Char"/>
+    <w:link w:val="Ttulo5Car"/>
     <w:uiPriority w:val="9"/>
     <w:semiHidden/>
     <w:unhideWhenUsed/>
@@ -854,11 +1422,11 @@
       <w:color w:val="0F4761" w:themeColor="accent1" w:themeShade="BF"/>
     </w:rPr>
   </w:style>
-  <w:style w:type="paragraph" w:styleId="Heading6">
+  <w:style w:type="paragraph" w:styleId="Ttulo6">
     <w:name w:val="heading 6"/>
     <w:basedOn w:val="Normal"/>
     <w:next w:val="Normal"/>
-    <w:link w:val="Heading6Char"/>
+    <w:link w:val="Ttulo6Car"/>
     <w:uiPriority w:val="9"/>
     <w:semiHidden/>
     <w:unhideWhenUsed/>
@@ -877,11 +1445,11 @@
       <w:color w:val="595959" w:themeColor="text1" w:themeTint="A6"/>
     </w:rPr>
   </w:style>
-  <w:style w:type="paragraph" w:styleId="Heading7">
+  <w:style w:type="paragraph" w:styleId="Ttulo7">
     <w:name w:val="heading 7"/>
     <w:basedOn w:val="Normal"/>
     <w:next w:val="Normal"/>
-    <w:link w:val="Heading7Char"/>
+    <w:link w:val="Ttulo7Car"/>
     <w:uiPriority w:val="9"/>
     <w:semiHidden/>
     <w:unhideWhenUsed/>
@@ -898,11 +1466,11 @@
       <w:color w:val="595959" w:themeColor="text1" w:themeTint="A6"/>
     </w:rPr>
   </w:style>
-  <w:style w:type="paragraph" w:styleId="Heading8">
+  <w:style w:type="paragraph" w:styleId="Ttulo8">
     <w:name w:val="heading 8"/>
     <w:basedOn w:val="Normal"/>
     <w:next w:val="Normal"/>
-    <w:link w:val="Heading8Char"/>
+    <w:link w:val="Ttulo8Car"/>
     <w:uiPriority w:val="9"/>
     <w:semiHidden/>
     <w:unhideWhenUsed/>
@@ -921,11 +1489,11 @@
       <w:color w:val="272727" w:themeColor="text1" w:themeTint="D8"/>
     </w:rPr>
   </w:style>
-  <w:style w:type="paragraph" w:styleId="Heading9">
+  <w:style w:type="paragraph" w:styleId="Ttulo9">
     <w:name w:val="heading 9"/>
     <w:basedOn w:val="Normal"/>
     <w:next w:val="Normal"/>
-    <w:link w:val="Heading9Char"/>
+    <w:link w:val="Ttulo9Car"/>
     <w:uiPriority w:val="9"/>
     <w:semiHidden/>
     <w:unhideWhenUsed/>
@@ -942,13 +1510,13 @@
       <w:color w:val="272727" w:themeColor="text1" w:themeTint="D8"/>
     </w:rPr>
   </w:style>
-  <w:style w:type="character" w:default="1" w:styleId="DefaultParagraphFont">
+  <w:style w:type="character" w:default="1" w:styleId="Fuentedeprrafopredeter">
     <w:name w:val="Default Paragraph Font"/>
     <w:uiPriority w:val="1"/>
     <w:semiHidden/>
     <w:unhideWhenUsed/>
   </w:style>
-  <w:style w:type="table" w:default="1" w:styleId="TableNormal">
+  <w:style w:type="table" w:default="1" w:styleId="Tablanormal">
     <w:name w:val="Normal Table"/>
     <w:uiPriority w:val="99"/>
     <w:semiHidden/>
@@ -963,16 +1531,16 @@
       </w:tblCellMar>
     </w:tblPr>
   </w:style>
-  <w:style w:type="numbering" w:default="1" w:styleId="NoList">
+  <w:style w:type="numbering" w:default="1" w:styleId="Sinlista">
     <w:name w:val="No List"/>
     <w:uiPriority w:val="99"/>
     <w:semiHidden/>
     <w:unhideWhenUsed/>
   </w:style>
-  <w:style w:type="character" w:customStyle="1" w:styleId="Heading1Char">
-    <w:name w:val="Heading 1 Char"/>
-    <w:basedOn w:val="DefaultParagraphFont"/>
-    <w:link w:val="Heading1"/>
+  <w:style w:type="character" w:customStyle="1" w:styleId="Ttulo1Car">
+    <w:name w:val="Título 1 Car"/>
+    <w:basedOn w:val="Fuentedeprrafopredeter"/>
+    <w:link w:val="Ttulo1"/>
     <w:uiPriority w:val="9"/>
     <w:rsid w:val="00A661D9"/>
     <w:rPr>
@@ -982,10 +1550,10 @@
       <w:szCs w:val="40"/>
     </w:rPr>
   </w:style>
-  <w:style w:type="character" w:customStyle="1" w:styleId="Heading2Char">
-    <w:name w:val="Heading 2 Char"/>
-    <w:basedOn w:val="DefaultParagraphFont"/>
-    <w:link w:val="Heading2"/>
+  <w:style w:type="character" w:customStyle="1" w:styleId="Ttulo2Car">
+    <w:name w:val="Título 2 Car"/>
+    <w:basedOn w:val="Fuentedeprrafopredeter"/>
+    <w:link w:val="Ttulo2"/>
     <w:uiPriority w:val="9"/>
     <w:semiHidden/>
     <w:rsid w:val="00A661D9"/>
@@ -996,10 +1564,10 @@
       <w:szCs w:val="32"/>
     </w:rPr>
   </w:style>
-  <w:style w:type="character" w:customStyle="1" w:styleId="Heading3Char">
-    <w:name w:val="Heading 3 Char"/>
-    <w:basedOn w:val="DefaultParagraphFont"/>
-    <w:link w:val="Heading3"/>
+  <w:style w:type="character" w:customStyle="1" w:styleId="Ttulo3Car">
+    <w:name w:val="Título 3 Car"/>
+    <w:basedOn w:val="Fuentedeprrafopredeter"/>
+    <w:link w:val="Ttulo3"/>
     <w:uiPriority w:val="9"/>
     <w:semiHidden/>
     <w:rsid w:val="00A661D9"/>
@@ -1010,10 +1578,10 @@
       <w:szCs w:val="28"/>
     </w:rPr>
   </w:style>
-  <w:style w:type="character" w:customStyle="1" w:styleId="Heading4Char">
-    <w:name w:val="Heading 4 Char"/>
-    <w:basedOn w:val="DefaultParagraphFont"/>
-    <w:link w:val="Heading4"/>
+  <w:style w:type="character" w:customStyle="1" w:styleId="Ttulo4Car">
+    <w:name w:val="Título 4 Car"/>
+    <w:basedOn w:val="Fuentedeprrafopredeter"/>
+    <w:link w:val="Ttulo4"/>
     <w:uiPriority w:val="9"/>
     <w:semiHidden/>
     <w:rsid w:val="00A661D9"/>
@@ -1024,10 +1592,10 @@
       <w:color w:val="0F4761" w:themeColor="accent1" w:themeShade="BF"/>
     </w:rPr>
   </w:style>
-  <w:style w:type="character" w:customStyle="1" w:styleId="Heading5Char">
-    <w:name w:val="Heading 5 Char"/>
-    <w:basedOn w:val="DefaultParagraphFont"/>
-    <w:link w:val="Heading5"/>
+  <w:style w:type="character" w:customStyle="1" w:styleId="Ttulo5Car">
+    <w:name w:val="Título 5 Car"/>
+    <w:basedOn w:val="Fuentedeprrafopredeter"/>
+    <w:link w:val="Ttulo5"/>
     <w:uiPriority w:val="9"/>
     <w:semiHidden/>
     <w:rsid w:val="00A661D9"/>
@@ -1036,10 +1604,10 @@
       <w:color w:val="0F4761" w:themeColor="accent1" w:themeShade="BF"/>
     </w:rPr>
   </w:style>
-  <w:style w:type="character" w:customStyle="1" w:styleId="Heading6Char">
-    <w:name w:val="Heading 6 Char"/>
-    <w:basedOn w:val="DefaultParagraphFont"/>
-    <w:link w:val="Heading6"/>
+  <w:style w:type="character" w:customStyle="1" w:styleId="Ttulo6Car">
+    <w:name w:val="Título 6 Car"/>
+    <w:basedOn w:val="Fuentedeprrafopredeter"/>
+    <w:link w:val="Ttulo6"/>
     <w:uiPriority w:val="9"/>
     <w:semiHidden/>
     <w:rsid w:val="00A661D9"/>
@@ -1050,10 +1618,10 @@
       <w:color w:val="595959" w:themeColor="text1" w:themeTint="A6"/>
     </w:rPr>
   </w:style>
-  <w:style w:type="character" w:customStyle="1" w:styleId="Heading7Char">
-    <w:name w:val="Heading 7 Char"/>
-    <w:basedOn w:val="DefaultParagraphFont"/>
-    <w:link w:val="Heading7"/>
+  <w:style w:type="character" w:customStyle="1" w:styleId="Ttulo7Car">
+    <w:name w:val="Título 7 Car"/>
+    <w:basedOn w:val="Fuentedeprrafopredeter"/>
+    <w:link w:val="Ttulo7"/>
     <w:uiPriority w:val="9"/>
     <w:semiHidden/>
     <w:rsid w:val="00A661D9"/>
@@ -1062,10 +1630,10 @@
       <w:color w:val="595959" w:themeColor="text1" w:themeTint="A6"/>
     </w:rPr>
   </w:style>
-  <w:style w:type="character" w:customStyle="1" w:styleId="Heading8Char">
-    <w:name w:val="Heading 8 Char"/>
-    <w:basedOn w:val="DefaultParagraphFont"/>
-    <w:link w:val="Heading8"/>
+  <w:style w:type="character" w:customStyle="1" w:styleId="Ttulo8Car">
+    <w:name w:val="Título 8 Car"/>
+    <w:basedOn w:val="Fuentedeprrafopredeter"/>
+    <w:link w:val="Ttulo8"/>
     <w:uiPriority w:val="9"/>
     <w:semiHidden/>
     <w:rsid w:val="00A661D9"/>
@@ -1076,10 +1644,10 @@
       <w:color w:val="272727" w:themeColor="text1" w:themeTint="D8"/>
     </w:rPr>
   </w:style>
-  <w:style w:type="character" w:customStyle="1" w:styleId="Heading9Char">
-    <w:name w:val="Heading 9 Char"/>
-    <w:basedOn w:val="DefaultParagraphFont"/>
-    <w:link w:val="Heading9"/>
+  <w:style w:type="character" w:customStyle="1" w:styleId="Ttulo9Car">
+    <w:name w:val="Título 9 Car"/>
+    <w:basedOn w:val="Fuentedeprrafopredeter"/>
+    <w:link w:val="Ttulo9"/>
     <w:uiPriority w:val="9"/>
     <w:semiHidden/>
     <w:rsid w:val="00A661D9"/>
@@ -1088,11 +1656,11 @@
       <w:color w:val="272727" w:themeColor="text1" w:themeTint="D8"/>
     </w:rPr>
   </w:style>
-  <w:style w:type="paragraph" w:styleId="Title">
+  <w:style w:type="paragraph" w:styleId="Ttulo">
     <w:name w:val="Title"/>
     <w:basedOn w:val="Normal"/>
     <w:next w:val="Normal"/>
-    <w:link w:val="TitleChar"/>
+    <w:link w:val="TtuloCar"/>
     <w:uiPriority w:val="10"/>
     <w:qFormat/>
     <w:rsid w:val="00A661D9"/>
@@ -1108,10 +1676,10 @@
       <w:szCs w:val="56"/>
     </w:rPr>
   </w:style>
-  <w:style w:type="character" w:customStyle="1" w:styleId="TitleChar">
-    <w:name w:val="Title Char"/>
-    <w:basedOn w:val="DefaultParagraphFont"/>
-    <w:link w:val="Title"/>
+  <w:style w:type="character" w:customStyle="1" w:styleId="TtuloCar">
+    <w:name w:val="Título Car"/>
+    <w:basedOn w:val="Fuentedeprrafopredeter"/>
+    <w:link w:val="Ttulo"/>
     <w:uiPriority w:val="10"/>
     <w:rsid w:val="00A661D9"/>
     <w:rPr>
@@ -1122,11 +1690,11 @@
       <w:szCs w:val="56"/>
     </w:rPr>
   </w:style>
-  <w:style w:type="paragraph" w:styleId="Subtitle">
+  <w:style w:type="paragraph" w:styleId="Subttulo">
     <w:name w:val="Subtitle"/>
     <w:basedOn w:val="Normal"/>
     <w:next w:val="Normal"/>
-    <w:link w:val="SubtitleChar"/>
+    <w:link w:val="SubttuloCar"/>
     <w:uiPriority w:val="11"/>
     <w:qFormat/>
     <w:rsid w:val="00A661D9"/>
@@ -1143,10 +1711,10 @@
       <w:szCs w:val="28"/>
     </w:rPr>
   </w:style>
-  <w:style w:type="character" w:customStyle="1" w:styleId="SubtitleChar">
-    <w:name w:val="Subtitle Char"/>
-    <w:basedOn w:val="DefaultParagraphFont"/>
-    <w:link w:val="Subtitle"/>
+  <w:style w:type="character" w:customStyle="1" w:styleId="SubttuloCar">
+    <w:name w:val="Subtítulo Car"/>
+    <w:basedOn w:val="Fuentedeprrafopredeter"/>
+    <w:link w:val="Subttulo"/>
     <w:uiPriority w:val="11"/>
     <w:rsid w:val="00A661D9"/>
     <w:rPr>
@@ -1157,11 +1725,11 @@
       <w:szCs w:val="28"/>
     </w:rPr>
   </w:style>
-  <w:style w:type="paragraph" w:styleId="Quote">
+  <w:style w:type="paragraph" w:styleId="Cita">
     <w:name w:val="Quote"/>
     <w:basedOn w:val="Normal"/>
     <w:next w:val="Normal"/>
-    <w:link w:val="QuoteChar"/>
+    <w:link w:val="CitaCar"/>
     <w:uiPriority w:val="29"/>
     <w:qFormat/>
     <w:rsid w:val="00A661D9"/>
@@ -1175,10 +1743,10 @@
       <w:color w:val="404040" w:themeColor="text1" w:themeTint="BF"/>
     </w:rPr>
   </w:style>
-  <w:style w:type="character" w:customStyle="1" w:styleId="QuoteChar">
-    <w:name w:val="Quote Char"/>
-    <w:basedOn w:val="DefaultParagraphFont"/>
-    <w:link w:val="Quote"/>
+  <w:style w:type="character" w:customStyle="1" w:styleId="CitaCar">
+    <w:name w:val="Cita Car"/>
+    <w:basedOn w:val="Fuentedeprrafopredeter"/>
+    <w:link w:val="Cita"/>
     <w:uiPriority w:val="29"/>
     <w:rsid w:val="00A661D9"/>
     <w:rPr>
@@ -1187,7 +1755,7 @@
       <w:color w:val="404040" w:themeColor="text1" w:themeTint="BF"/>
     </w:rPr>
   </w:style>
-  <w:style w:type="paragraph" w:styleId="ListParagraph">
+  <w:style w:type="paragraph" w:styleId="Prrafodelista">
     <w:name w:val="List Paragraph"/>
     <w:basedOn w:val="Normal"/>
     <w:uiPriority w:val="34"/>
@@ -1198,9 +1766,9 @@
       <w:contextualSpacing/>
     </w:pPr>
   </w:style>
-  <w:style w:type="character" w:styleId="IntenseEmphasis">
+  <w:style w:type="character" w:styleId="nfasisintenso">
     <w:name w:val="Intense Emphasis"/>
-    <w:basedOn w:val="DefaultParagraphFont"/>
+    <w:basedOn w:val="Fuentedeprrafopredeter"/>
     <w:uiPriority w:val="21"/>
     <w:qFormat/>
     <w:rsid w:val="00A661D9"/>
@@ -1210,11 +1778,11 @@
       <w:color w:val="0F4761" w:themeColor="accent1" w:themeShade="BF"/>
     </w:rPr>
   </w:style>
-  <w:style w:type="paragraph" w:styleId="IntenseQuote">
+  <w:style w:type="paragraph" w:styleId="Citadestacada">
     <w:name w:val="Intense Quote"/>
     <w:basedOn w:val="Normal"/>
     <w:next w:val="Normal"/>
-    <w:link w:val="IntenseQuoteChar"/>
+    <w:link w:val="CitadestacadaCar"/>
     <w:uiPriority w:val="30"/>
     <w:qFormat/>
     <w:rsid w:val="00A661D9"/>
@@ -1233,10 +1801,10 @@
       <w:color w:val="0F4761" w:themeColor="accent1" w:themeShade="BF"/>
     </w:rPr>
   </w:style>
-  <w:style w:type="character" w:customStyle="1" w:styleId="IntenseQuoteChar">
-    <w:name w:val="Intense Quote Char"/>
-    <w:basedOn w:val="DefaultParagraphFont"/>
-    <w:link w:val="IntenseQuote"/>
+  <w:style w:type="character" w:customStyle="1" w:styleId="CitadestacadaCar">
+    <w:name w:val="Cita destacada Car"/>
+    <w:basedOn w:val="Fuentedeprrafopredeter"/>
+    <w:link w:val="Citadestacada"/>
     <w:uiPriority w:val="30"/>
     <w:rsid w:val="00A661D9"/>
     <w:rPr>
@@ -1245,9 +1813,9 @@
       <w:color w:val="0F4761" w:themeColor="accent1" w:themeShade="BF"/>
     </w:rPr>
   </w:style>
-  <w:style w:type="character" w:styleId="IntenseReference">
+  <w:style w:type="character" w:styleId="Referenciaintensa">
     <w:name w:val="Intense Reference"/>
-    <w:basedOn w:val="DefaultParagraphFont"/>
+    <w:basedOn w:val="Fuentedeprrafopredeter"/>
     <w:uiPriority w:val="32"/>
     <w:qFormat/>
     <w:rsid w:val="00A661D9"/>
@@ -1259,9 +1827,9 @@
       <w:spacing w:val="5"/>
     </w:rPr>
   </w:style>
-  <w:style w:type="table" w:styleId="TableGrid">
+  <w:style w:type="table" w:styleId="Tablaconcuadrcula">
     <w:name w:val="Table Grid"/>
-    <w:basedOn w:val="TableNormal"/>
+    <w:basedOn w:val="Tablanormal"/>
     <w:uiPriority w:val="39"/>
     <w:rsid w:val="00AE718B"/>
     <w:pPr>

</xml_diff>

<commit_message>
Update-Se actualizan las tareas a realizar y roles en trabajos anteriores
</commit_message>
<xml_diff>
--- a/EstructuraEquipo.docx
+++ b/EstructuraEquipo.docx
@@ -133,16 +133,8 @@
               <w:rPr>
                 <w:lang w:val="es-AR"/>
               </w:rPr>
-              <w:t>/</w:t>
-            </w:r>
-            <w:proofErr w:type="spellStart"/>
-            <w:r>
-              <w:rPr>
-                <w:lang w:val="es-AR"/>
-              </w:rPr>
-              <w:t>Testing</w:t>
-            </w:r>
-            <w:proofErr w:type="spellEnd"/>
+              <w:t>/Testing</w:t>
+            </w:r>
           </w:p>
         </w:tc>
         <w:tc>
@@ -324,13 +316,8 @@
             <w:tcW w:w="2913" w:type="dxa"/>
           </w:tcPr>
           <w:p>
-            <w:proofErr w:type="spellStart"/>
-            <w:r>
-              <w:t>Programador</w:t>
-            </w:r>
-            <w:proofErr w:type="spellEnd"/>
-            <w:r>
-              <w:t xml:space="preserve"> Frontend</w:t>
+            <w:r>
+              <w:t>Programador Frontend</w:t>
             </w:r>
           </w:p>
         </w:tc>
@@ -367,13 +354,8 @@
             <w:tcW w:w="2913" w:type="dxa"/>
           </w:tcPr>
           <w:p>
-            <w:proofErr w:type="spellStart"/>
-            <w:r>
-              <w:t>Programador</w:t>
-            </w:r>
-            <w:proofErr w:type="spellEnd"/>
-            <w:r>
-              <w:t xml:space="preserve"> Backend</w:t>
+            <w:r>
+              <w:t>Programador Backend</w:t>
             </w:r>
           </w:p>
         </w:tc>
@@ -538,7 +520,16 @@
                 <w:sz w:val="44"/>
                 <w:szCs w:val="44"/>
               </w:rPr>
-              <w:t>TP</w:t>
+              <w:t>TP Conceptual</w:t>
+            </w:r>
+            <w:r>
+              <w:rPr>
+                <w:i/>
+                <w:iCs/>
+                <w:sz w:val="40"/>
+                <w:szCs w:val="40"/>
+              </w:rPr>
+              <w:t xml:space="preserve"> </w:t>
             </w:r>
             <w:r>
               <w:rPr>
@@ -547,45 +538,8 @@
                 <w:sz w:val="44"/>
                 <w:szCs w:val="44"/>
               </w:rPr>
-              <w:t xml:space="preserve"> Conceptual</w:t>
-            </w:r>
-            <w:r>
-              <w:rPr>
-                <w:i/>
-                <w:iCs/>
-                <w:sz w:val="40"/>
-                <w:szCs w:val="40"/>
-              </w:rPr>
-              <w:t xml:space="preserve"> </w:t>
-            </w:r>
-            <w:r>
-              <w:rPr>
-                <w:i/>
-                <w:iCs/>
-                <w:sz w:val="44"/>
-                <w:szCs w:val="44"/>
-              </w:rPr>
               <w:t>1</w:t>
             </w:r>
-            <w:r>
-              <w:rPr>
-                <w:i/>
-                <w:iCs/>
-                <w:sz w:val="44"/>
-                <w:szCs w:val="44"/>
-              </w:rPr>
-              <w:br/>
-            </w:r>
-            <w:r>
-              <w:rPr>
-                <w:i/>
-                <w:iCs/>
-                <w:sz w:val="48"/>
-                <w:szCs w:val="48"/>
-              </w:rPr>
-              <w:lastRenderedPageBreak/>
-              <w:t xml:space="preserve"> </w:t>
-            </w:r>
           </w:p>
         </w:tc>
         <w:tc>
@@ -594,7 +548,6 @@
           </w:tcPr>
           <w:p>
             <w:r>
-              <w:lastRenderedPageBreak/>
               <w:t>IRIL, ROCCO MACIEL (ROCCO)</w:t>
             </w:r>
           </w:p>
@@ -604,55 +557,22 @@
             <w:tcW w:w="2913" w:type="dxa"/>
           </w:tcPr>
           <w:p>
-            <w:proofErr w:type="spellStart"/>
-            <w:r>
-              <w:t>Elaborador</w:t>
-            </w:r>
-            <w:proofErr w:type="spellEnd"/>
-            <w:r>
-              <w:t xml:space="preserve">/A </w:t>
-            </w:r>
-            <w:proofErr w:type="spellStart"/>
-            <w:r>
-              <w:t>definir</w:t>
-            </w:r>
-            <w:proofErr w:type="spellEnd"/>
-            <w:r>
-              <w:t xml:space="preserve"> </w:t>
-            </w:r>
-            <w:proofErr w:type="spellStart"/>
-            <w:r>
-              <w:t>orador</w:t>
-            </w:r>
-            <w:proofErr w:type="spellEnd"/>
-          </w:p>
-        </w:tc>
-        <w:tc>
-          <w:tcPr>
-            <w:tcW w:w="3257" w:type="dxa"/>
-          </w:tcPr>
-          <w:p>
-            <w:proofErr w:type="spellStart"/>
-            <w:r>
-              <w:t>Investigación</w:t>
-            </w:r>
-            <w:proofErr w:type="spellEnd"/>
-            <w:r>
-              <w:t xml:space="preserve"> </w:t>
-            </w:r>
-            <w:proofErr w:type="spellStart"/>
-            <w:r>
-              <w:t>realización</w:t>
-            </w:r>
-            <w:proofErr w:type="spellEnd"/>
-            <w:r>
-              <w:t xml:space="preserve"> poster </w:t>
-            </w:r>
-            <w:proofErr w:type="spellStart"/>
-            <w:r>
-              <w:t>científico</w:t>
-            </w:r>
-            <w:proofErr w:type="spellEnd"/>
+            <w:r>
+              <w:t>Elaborador/</w:t>
+            </w:r>
+            <w:r>
+              <w:t>Orador</w:t>
+            </w:r>
+          </w:p>
+        </w:tc>
+        <w:tc>
+          <w:tcPr>
+            <w:tcW w:w="3257" w:type="dxa"/>
+          </w:tcPr>
+          <w:p>
+            <w:r>
+              <w:t>Investigación realización poster científico</w:t>
+            </w:r>
           </w:p>
         </w:tc>
       </w:tr>
@@ -682,39 +602,9 @@
             <w:tcW w:w="2913" w:type="dxa"/>
           </w:tcPr>
           <w:p>
-            <w:proofErr w:type="spellStart"/>
-            <w:r>
-              <w:t>Elaborador</w:t>
-            </w:r>
-            <w:r>
-              <w:t>a</w:t>
-            </w:r>
-            <w:proofErr w:type="spellEnd"/>
-            <w:r>
-              <w:t xml:space="preserve">/A </w:t>
-            </w:r>
-            <w:proofErr w:type="spellStart"/>
-            <w:r>
-              <w:t>defin</w:t>
-            </w:r>
-            <w:r>
-              <w:t>i</w:t>
-            </w:r>
-            <w:r>
-              <w:t>r</w:t>
-            </w:r>
-            <w:proofErr w:type="spellEnd"/>
-            <w:r>
-              <w:t xml:space="preserve"> </w:t>
-            </w:r>
-            <w:proofErr w:type="spellStart"/>
-            <w:r>
-              <w:t>orador</w:t>
-            </w:r>
-            <w:r>
-              <w:t>a</w:t>
-            </w:r>
-            <w:proofErr w:type="spellEnd"/>
+            <w:r>
+              <w:t>Elaboradora</w:t>
+            </w:r>
           </w:p>
         </w:tc>
         <w:tc>
@@ -750,27 +640,12 @@
             <w:tcW w:w="2913" w:type="dxa"/>
           </w:tcPr>
           <w:p>
-            <w:proofErr w:type="spellStart"/>
-            <w:r>
-              <w:t>Elaborador</w:t>
-            </w:r>
-            <w:proofErr w:type="spellEnd"/>
-            <w:r>
-              <w:t xml:space="preserve">/A </w:t>
-            </w:r>
-            <w:proofErr w:type="spellStart"/>
-            <w:r>
-              <w:t>definir</w:t>
-            </w:r>
-            <w:proofErr w:type="spellEnd"/>
-            <w:r>
-              <w:t xml:space="preserve"> </w:t>
-            </w:r>
-            <w:proofErr w:type="spellStart"/>
-            <w:r>
-              <w:t>orador</w:t>
-            </w:r>
-            <w:proofErr w:type="spellEnd"/>
+            <w:r>
+              <w:t>Elaborador/</w:t>
+            </w:r>
+            <w:r>
+              <w:t>Orador</w:t>
+            </w:r>
           </w:p>
         </w:tc>
         <w:tc>
@@ -806,27 +681,12 @@
             <w:tcW w:w="2913" w:type="dxa"/>
           </w:tcPr>
           <w:p>
-            <w:proofErr w:type="spellStart"/>
-            <w:r>
-              <w:t>Elaborador</w:t>
-            </w:r>
-            <w:proofErr w:type="spellEnd"/>
-            <w:r>
-              <w:t xml:space="preserve">/A </w:t>
-            </w:r>
-            <w:proofErr w:type="spellStart"/>
-            <w:r>
-              <w:t>definir</w:t>
-            </w:r>
-            <w:proofErr w:type="spellEnd"/>
-            <w:r>
-              <w:t xml:space="preserve"> </w:t>
-            </w:r>
-            <w:proofErr w:type="spellStart"/>
-            <w:r>
-              <w:t>orador</w:t>
-            </w:r>
-            <w:proofErr w:type="spellEnd"/>
+            <w:r>
+              <w:t>Elaborador/</w:t>
+            </w:r>
+            <w:r>
+              <w:t>Orador</w:t>
+            </w:r>
           </w:p>
         </w:tc>
         <w:tc>
@@ -862,33 +722,320 @@
             <w:tcW w:w="2913" w:type="dxa"/>
           </w:tcPr>
           <w:p>
-            <w:proofErr w:type="spellStart"/>
             <w:r>
               <w:t>Elaborador</w:t>
             </w:r>
-            <w:proofErr w:type="spellEnd"/>
-            <w:r>
-              <w:t xml:space="preserve">/A </w:t>
-            </w:r>
-            <w:proofErr w:type="spellStart"/>
-            <w:r>
-              <w:t>defin</w:t>
-            </w:r>
-            <w:r>
-              <w:t>i</w:t>
-            </w:r>
-            <w:r>
-              <w:t>r</w:t>
-            </w:r>
-            <w:proofErr w:type="spellEnd"/>
-            <w:r>
+          </w:p>
+        </w:tc>
+        <w:tc>
+          <w:tcPr>
+            <w:tcW w:w="3257" w:type="dxa"/>
+          </w:tcPr>
+          <w:p/>
+        </w:tc>
+      </w:tr>
+    </w:tbl>
+    <w:p/>
+    <w:tbl>
+      <w:tblPr>
+        <w:tblStyle w:val="Tablaconcuadrcula"/>
+        <w:tblW w:w="0" w:type="auto"/>
+        <w:tblLook w:val="04A0" w:firstRow="1" w:lastRow="0" w:firstColumn="1" w:lastColumn="0" w:noHBand="0" w:noVBand="1"/>
+      </w:tblPr>
+      <w:tblGrid>
+        <w:gridCol w:w="3257"/>
+        <w:gridCol w:w="3601"/>
+        <w:gridCol w:w="2913"/>
+        <w:gridCol w:w="3257"/>
+      </w:tblGrid>
+      <w:tr>
+        <w:trPr>
+          <w:trHeight w:val="575"/>
+        </w:trPr>
+        <w:tc>
+          <w:tcPr>
+            <w:tcW w:w="3257" w:type="dxa"/>
+          </w:tcPr>
+          <w:p>
+            <w:r>
+              <w:lastRenderedPageBreak/>
+              <w:t>TRABAJO</w:t>
+            </w:r>
+          </w:p>
+        </w:tc>
+        <w:tc>
+          <w:tcPr>
+            <w:tcW w:w="3601" w:type="dxa"/>
+          </w:tcPr>
+          <w:p>
+            <w:r>
+              <w:t>INTEGRANTE (ALIAS)</w:t>
+            </w:r>
+          </w:p>
+        </w:tc>
+        <w:tc>
+          <w:tcPr>
+            <w:tcW w:w="2913" w:type="dxa"/>
+          </w:tcPr>
+          <w:p>
+            <w:r>
+              <w:t>ROL - ROLES</w:t>
+            </w:r>
+          </w:p>
+        </w:tc>
+        <w:tc>
+          <w:tcPr>
+            <w:tcW w:w="3257" w:type="dxa"/>
+          </w:tcPr>
+          <w:p>
+            <w:r>
+              <w:t>TAREAS</w:t>
+            </w:r>
+          </w:p>
+        </w:tc>
+      </w:tr>
+      <w:tr>
+        <w:trPr>
+          <w:trHeight w:val="575"/>
+        </w:trPr>
+        <w:tc>
+          <w:tcPr>
+            <w:tcW w:w="3257" w:type="dxa"/>
+            <w:vMerge w:val="restart"/>
+          </w:tcPr>
+          <w:p>
+            <w:pPr>
+              <w:spacing w:line="720" w:lineRule="auto"/>
+              <w:jc w:val="center"/>
+              <w:rPr>
+                <w:i/>
+                <w:iCs/>
+                <w:sz w:val="48"/>
+                <w:szCs w:val="48"/>
+              </w:rPr>
+            </w:pPr>
+          </w:p>
+          <w:p>
+            <w:pPr>
+              <w:spacing w:line="600" w:lineRule="auto"/>
+              <w:jc w:val="center"/>
+              <w:rPr>
+                <w:i/>
+                <w:iCs/>
+              </w:rPr>
+            </w:pPr>
+            <w:r>
+              <w:rPr>
+                <w:i/>
+                <w:iCs/>
+                <w:sz w:val="44"/>
+                <w:szCs w:val="44"/>
+              </w:rPr>
+              <w:t>TP Conceptual</w:t>
+            </w:r>
+            <w:r>
+              <w:rPr>
+                <w:i/>
+                <w:iCs/>
+                <w:sz w:val="40"/>
+                <w:szCs w:val="40"/>
+              </w:rPr>
               <w:t xml:space="preserve"> </w:t>
             </w:r>
-            <w:proofErr w:type="spellStart"/>
-            <w:r>
-              <w:t>orador</w:t>
-            </w:r>
-            <w:proofErr w:type="spellEnd"/>
+            <w:r>
+              <w:rPr>
+                <w:i/>
+                <w:iCs/>
+                <w:sz w:val="44"/>
+                <w:szCs w:val="44"/>
+              </w:rPr>
+              <w:t>2</w:t>
+            </w:r>
+          </w:p>
+        </w:tc>
+        <w:tc>
+          <w:tcPr>
+            <w:tcW w:w="3601" w:type="dxa"/>
+          </w:tcPr>
+          <w:p>
+            <w:r>
+              <w:t>IRIL, ROCCO MACIEL (ROCCO)</w:t>
+            </w:r>
+          </w:p>
+        </w:tc>
+        <w:tc>
+          <w:tcPr>
+            <w:tcW w:w="2913" w:type="dxa"/>
+          </w:tcPr>
+          <w:p>
+            <w:r>
+              <w:t>Elaborador/Orador</w:t>
+            </w:r>
+          </w:p>
+        </w:tc>
+        <w:tc>
+          <w:tcPr>
+            <w:tcW w:w="3257" w:type="dxa"/>
+          </w:tcPr>
+          <w:p>
+            <w:r>
+              <w:t xml:space="preserve">Investigación realización </w:t>
+            </w:r>
+            <w:r>
+              <w:t>TED Talk</w:t>
+            </w:r>
+          </w:p>
+        </w:tc>
+      </w:tr>
+      <w:tr>
+        <w:trPr>
+          <w:trHeight w:val="601"/>
+        </w:trPr>
+        <w:tc>
+          <w:tcPr>
+            <w:tcW w:w="3257" w:type="dxa"/>
+            <w:vMerge/>
+          </w:tcPr>
+          <w:p/>
+        </w:tc>
+        <w:tc>
+          <w:tcPr>
+            <w:tcW w:w="3601" w:type="dxa"/>
+          </w:tcPr>
+          <w:p>
+            <w:r>
+              <w:t>ZABALA, FEDERICA EMILIA (FEDU)</w:t>
+            </w:r>
+          </w:p>
+        </w:tc>
+        <w:tc>
+          <w:tcPr>
+            <w:tcW w:w="2913" w:type="dxa"/>
+          </w:tcPr>
+          <w:p>
+            <w:r>
+              <w:t>Elaboradora</w:t>
+            </w:r>
+            <w:r>
+              <w:t>/Oradora</w:t>
+            </w:r>
+          </w:p>
+        </w:tc>
+        <w:tc>
+          <w:tcPr>
+            <w:tcW w:w="3257" w:type="dxa"/>
+          </w:tcPr>
+          <w:p/>
+        </w:tc>
+      </w:tr>
+      <w:tr>
+        <w:trPr>
+          <w:trHeight w:val="575"/>
+        </w:trPr>
+        <w:tc>
+          <w:tcPr>
+            <w:tcW w:w="3257" w:type="dxa"/>
+            <w:vMerge/>
+          </w:tcPr>
+          <w:p/>
+        </w:tc>
+        <w:tc>
+          <w:tcPr>
+            <w:tcW w:w="3601" w:type="dxa"/>
+          </w:tcPr>
+          <w:p>
+            <w:r>
+              <w:t>DINIA, JORGE HASSAN (HASBULAH-HASBU)</w:t>
+            </w:r>
+          </w:p>
+        </w:tc>
+        <w:tc>
+          <w:tcPr>
+            <w:tcW w:w="2913" w:type="dxa"/>
+          </w:tcPr>
+          <w:p>
+            <w:r>
+              <w:t>Elaborador/Orador</w:t>
+            </w:r>
+          </w:p>
+        </w:tc>
+        <w:tc>
+          <w:tcPr>
+            <w:tcW w:w="3257" w:type="dxa"/>
+          </w:tcPr>
+          <w:p/>
+        </w:tc>
+      </w:tr>
+      <w:tr>
+        <w:trPr>
+          <w:trHeight w:val="575"/>
+        </w:trPr>
+        <w:tc>
+          <w:tcPr>
+            <w:tcW w:w="3257" w:type="dxa"/>
+            <w:vMerge/>
+          </w:tcPr>
+          <w:p/>
+        </w:tc>
+        <w:tc>
+          <w:tcPr>
+            <w:tcW w:w="3601" w:type="dxa"/>
+          </w:tcPr>
+          <w:p>
+            <w:r>
+              <w:t>LIMA, NICOLÁS (LIMON)</w:t>
+            </w:r>
+          </w:p>
+        </w:tc>
+        <w:tc>
+          <w:tcPr>
+            <w:tcW w:w="2913" w:type="dxa"/>
+          </w:tcPr>
+          <w:p>
+            <w:r>
+              <w:t>Elaborador/Orador</w:t>
+            </w:r>
+          </w:p>
+        </w:tc>
+        <w:tc>
+          <w:tcPr>
+            <w:tcW w:w="3257" w:type="dxa"/>
+          </w:tcPr>
+          <w:p/>
+        </w:tc>
+      </w:tr>
+      <w:tr>
+        <w:trPr>
+          <w:trHeight w:val="575"/>
+        </w:trPr>
+        <w:tc>
+          <w:tcPr>
+            <w:tcW w:w="3257" w:type="dxa"/>
+            <w:vMerge/>
+          </w:tcPr>
+          <w:p/>
+        </w:tc>
+        <w:tc>
+          <w:tcPr>
+            <w:tcW w:w="3601" w:type="dxa"/>
+          </w:tcPr>
+          <w:p>
+            <w:r>
+              <w:t>RAMONDA, JOAQUIN ANTONIO (REIMOND)</w:t>
+            </w:r>
+          </w:p>
+        </w:tc>
+        <w:tc>
+          <w:tcPr>
+            <w:tcW w:w="2913" w:type="dxa"/>
+          </w:tcPr>
+          <w:p>
+            <w:r>
+              <w:t>Elaborador</w:t>
+            </w:r>
+            <w:r>
+              <w:t>/Orador</w:t>
+            </w:r>
           </w:p>
         </w:tc>
         <w:tc>

</xml_diff>